<commit_message>
added hash to dry
</commit_message>
<xml_diff>
--- a/wet2.docx
+++ b/wet2.docx
@@ -1101,37 +1101,14 @@
           <w:color w:val="FF0000"/>
           <w:rtl/>
         </w:rPr>
-        <w:t xml:space="preserve"> (תרחיבי פה </w:t>
-      </w:r>
-      <w:r>
-        <w:rPr>
-          <w:rFonts w:eastAsiaTheme="minorEastAsia" w:hint="cs"/>
-          <w:color w:val="FF0000"/>
-          <w:rtl/>
-        </w:rPr>
-        <w:t xml:space="preserve">באיזה פתרון התנגשות בחרת- כנראה ש- </w:t>
-      </w:r>
-      <w:r>
-        <w:rPr>
-          <w:rFonts w:eastAsiaTheme="minorEastAsia"/>
-          <w:color w:val="FF0000"/>
-        </w:rPr>
-        <w:t>tree hashing</w:t>
-      </w:r>
-      <w:r>
-        <w:rPr>
-          <w:rFonts w:eastAsiaTheme="minorEastAsia" w:hint="cs"/>
-          <w:color w:val="FF0000"/>
-          <w:rtl/>
-        </w:rPr>
-        <w:t>)</w:t>
-      </w:r>
-      <w:r>
-        <w:rPr>
-          <w:rFonts w:eastAsiaTheme="minorEastAsia" w:hint="cs"/>
-          <w:rtl/>
-        </w:rPr>
-        <w:t xml:space="preserve"> שכל איבר בה הוא אובייקט </w:t>
+        <w:t xml:space="preserve"> </w:t>
+      </w:r>
+      <w:r>
+        <w:rPr>
+          <w:rFonts w:eastAsiaTheme="minorEastAsia" w:hint="cs"/>
+          <w:rtl/>
+        </w:rPr>
+        <w:t xml:space="preserve">שכל איבר בה הוא אובייקט </w:t>
       </w:r>
       <m:oMath>
         <m:r>
@@ -1148,6 +1125,528 @@
         </w:rPr>
         <w:t>.</w:t>
       </w:r>
+    </w:p>
+    <w:p>
+      <w:pPr>
+        <w:spacing w:after="0"/>
+        <w:rPr>
+          <w:u w:val="single"/>
+          <w:rtl/>
+        </w:rPr>
+      </w:pPr>
+      <w:r>
+        <w:rPr>
+          <w:rFonts w:hint="cs"/>
+          <w:u w:val="single"/>
+          <w:rtl/>
+        </w:rPr>
+        <w:t>מימוש</w:t>
+      </w:r>
+      <w:r>
+        <w:rPr>
+          <w:rFonts w:hint="cs"/>
+          <w:u w:val="single"/>
+          <w:rtl/>
+        </w:rPr>
+        <w:t>:</w:t>
+      </w:r>
+    </w:p>
+    <w:p>
+      <w:pPr>
+        <w:spacing w:after="0"/>
+        <w:rPr>
+          <w:rtl/>
+        </w:rPr>
+      </w:pPr>
+      <w:r>
+        <w:rPr>
+          <w:rFonts w:hint="cs"/>
+          <w:rtl/>
+        </w:rPr>
+        <w:t>נממש 3 מבני נתוני שבהם נשתמש במבנה שלנו:</w:t>
+      </w:r>
+    </w:p>
+    <w:p>
+      <w:pPr>
+        <w:spacing w:after="0"/>
+        <w:rPr>
+          <w:rtl/>
+        </w:rPr>
+      </w:pPr>
+      <w:r>
+        <w:rPr>
+          <w:rFonts w:hint="cs"/>
+          <w:rtl/>
+        </w:rPr>
+        <w:t xml:space="preserve">1) </w:t>
+      </w:r>
+      <w:r>
+        <w:t>Union Find</w:t>
+      </w:r>
+      <w:r>
+        <w:rPr>
+          <w:rFonts w:hint="cs"/>
+          <w:rtl/>
+        </w:rPr>
+        <w:t xml:space="preserve"> </w:t>
+      </w:r>
+      <w:r>
+        <w:rPr>
+          <w:rtl/>
+        </w:rPr>
+        <w:t>–</w:t>
+      </w:r>
+      <w:r>
+        <w:rPr>
+          <w:rFonts w:hint="cs"/>
+          <w:rtl/>
+        </w:rPr>
+        <w:t xml:space="preserve"> </w:t>
+      </w:r>
+    </w:p>
+    <w:p>
+      <w:pPr>
+        <w:spacing w:after="0"/>
+        <w:rPr>
+          <w:rtl/>
+        </w:rPr>
+      </w:pPr>
+      <w:r>
+        <w:rPr>
+          <w:rFonts w:hint="cs"/>
+          <w:rtl/>
+        </w:rPr>
+        <w:t xml:space="preserve">2) עץ </w:t>
+      </w:r>
+      <w:r>
+        <w:rPr>
+          <w:rFonts w:hint="cs"/>
+        </w:rPr>
+        <w:t>AVL</w:t>
+      </w:r>
+      <w:r>
+        <w:rPr>
+          <w:rFonts w:hint="cs"/>
+          <w:rtl/>
+        </w:rPr>
+        <w:t xml:space="preserve"> דרגות </w:t>
+      </w:r>
+      <w:r>
+        <w:rPr>
+          <w:rtl/>
+        </w:rPr>
+        <w:t>–</w:t>
+      </w:r>
+      <w:r>
+        <w:rPr>
+          <w:rFonts w:hint="cs"/>
+          <w:rtl/>
+        </w:rPr>
+        <w:t xml:space="preserve"> לשם מימוש זה נשתמש במימוש לעץ </w:t>
+      </w:r>
+      <w:r>
+        <w:rPr>
+          <w:rFonts w:hint="cs"/>
+        </w:rPr>
+        <w:t>AVL</w:t>
+      </w:r>
+      <w:r>
+        <w:rPr>
+          <w:rFonts w:hint="cs"/>
+          <w:rtl/>
+        </w:rPr>
+        <w:t xml:space="preserve"> מהרטוב הקודם ונוסיף לו את התכונות הבאות:</w:t>
+      </w:r>
+    </w:p>
+    <w:p>
+      <w:pPr>
+        <w:spacing w:after="0"/>
+        <w:rPr>
+          <w:rtl/>
+        </w:rPr>
+      </w:pPr>
+      <w:r>
+        <w:rPr>
+          <w:rFonts w:hint="cs"/>
+          <w:rtl/>
+        </w:rPr>
+        <w:t xml:space="preserve">3) טבלת ערבול דינאמית </w:t>
+      </w:r>
+      <w:r>
+        <w:rPr>
+          <w:rtl/>
+        </w:rPr>
+        <w:t>–</w:t>
+      </w:r>
+      <w:r>
+        <w:rPr>
+          <w:rFonts w:hint="cs"/>
+          <w:rtl/>
+        </w:rPr>
+        <w:t xml:space="preserve"> נממש טבלת ערבול עם </w:t>
+      </w:r>
+      <w:r>
+        <w:t>chain hashing</w:t>
+      </w:r>
+      <w:r>
+        <w:rPr>
+          <w:rFonts w:hint="cs"/>
+          <w:rtl/>
+        </w:rPr>
+        <w:t>. טבלת הערבול תיהיה דינאמית כפי שנלמד בתרגול, כך שגודלה יקבע בהתאם למספר הערכים. לטבלה קיימות הפעולות הבאות: (עבור חישובי הסיבוכיות נתייחס לסיבוכיות כשגודל הטבלה קבוע, נתייחס אל הסיבוכיות הנוספת מכך שהמערך דינאמי בסוף).</w:t>
+      </w:r>
+    </w:p>
+    <w:p>
+      <w:pPr>
+        <w:spacing w:after="0"/>
+        <w:ind w:left="516"/>
+        <w:rPr>
+          <w:rtl/>
+        </w:rPr>
+      </w:pPr>
+      <w:r>
+        <w:rPr>
+          <w:rFonts w:hint="cs"/>
+          <w:b/>
+          <w:bCs/>
+        </w:rPr>
+        <w:t>F</w:t>
+      </w:r>
+      <w:r>
+        <w:rPr>
+          <w:b/>
+          <w:bCs/>
+        </w:rPr>
+        <w:t>ind()</w:t>
+      </w:r>
+      <w:r>
+        <w:rPr>
+          <w:rFonts w:hint="cs"/>
+          <w:b/>
+          <w:bCs/>
+          <w:rtl/>
+        </w:rPr>
+        <w:t xml:space="preserve"> </w:t>
+      </w:r>
+      <w:r>
+        <w:rPr>
+          <w:b/>
+          <w:bCs/>
+          <w:rtl/>
+        </w:rPr>
+        <w:t>–</w:t>
+      </w:r>
+      <w:r>
+        <w:rPr>
+          <w:rFonts w:hint="cs"/>
+          <w:b/>
+          <w:bCs/>
+          <w:rtl/>
+        </w:rPr>
+        <w:t xml:space="preserve"> </w:t>
+      </w:r>
+      <w:r>
+        <w:rPr>
+          <w:rFonts w:hint="cs"/>
+          <w:rtl/>
+        </w:rPr>
+        <w:t xml:space="preserve">מוצאת את הערך אם הוא נמצא בטבלה, מחזירה אם הוא לא נמצא. כפי שנלמד בהרצאה סיבוכיות </w:t>
+      </w:r>
+      <m:oMath>
+        <m:r>
+          <w:rPr>
+            <w:rFonts w:ascii="Cambria Math" w:hAnsi="Cambria Math"/>
+          </w:rPr>
+          <m:t>O(1)</m:t>
+        </m:r>
+      </m:oMath>
+      <w:r>
+        <w:rPr>
+          <w:rFonts w:eastAsiaTheme="minorEastAsia" w:hint="cs"/>
+          <w:rtl/>
+        </w:rPr>
+        <w:t xml:space="preserve"> בממוצע</w:t>
+      </w:r>
+      <w:r>
+        <w:rPr>
+          <w:rFonts w:hint="cs"/>
+          <w:rtl/>
+        </w:rPr>
+        <w:t xml:space="preserve"> על הקלט.</w:t>
+      </w:r>
+    </w:p>
+    <w:p>
+      <w:pPr>
+        <w:spacing w:after="0"/>
+        <w:ind w:left="516"/>
+        <w:rPr>
+          <w:rtl/>
+        </w:rPr>
+      </w:pPr>
+      <w:r>
+        <w:rPr>
+          <w:b/>
+          <w:bCs/>
+        </w:rPr>
+        <w:lastRenderedPageBreak/>
+        <w:t>Insert()</w:t>
+      </w:r>
+      <w:r>
+        <w:rPr>
+          <w:rFonts w:hint="cs"/>
+          <w:b/>
+          <w:bCs/>
+          <w:rtl/>
+        </w:rPr>
+        <w:t xml:space="preserve"> </w:t>
+      </w:r>
+      <w:r>
+        <w:rPr>
+          <w:b/>
+          <w:bCs/>
+          <w:rtl/>
+        </w:rPr>
+        <w:t>–</w:t>
+      </w:r>
+      <w:r>
+        <w:rPr>
+          <w:rFonts w:hint="cs"/>
+          <w:b/>
+          <w:bCs/>
+          <w:rtl/>
+        </w:rPr>
+        <w:t xml:space="preserve"> </w:t>
+      </w:r>
+      <w:r>
+        <w:rPr>
+          <w:rFonts w:hint="cs"/>
+          <w:rtl/>
+        </w:rPr>
+        <w:t xml:space="preserve">מכניסה ערך חדש לטבלה, אם הוא כבר קיים היא מחזירה זאת. כפי שנלמד בהרצאה סיבוכיות </w:t>
+      </w:r>
+      <m:oMath>
+        <m:r>
+          <w:rPr>
+            <w:rFonts w:ascii="Cambria Math" w:hAnsi="Cambria Math"/>
+          </w:rPr>
+          <m:t>O(1)</m:t>
+        </m:r>
+      </m:oMath>
+      <w:r>
+        <w:rPr>
+          <w:rFonts w:eastAsiaTheme="minorEastAsia" w:hint="cs"/>
+          <w:rtl/>
+        </w:rPr>
+        <w:t xml:space="preserve"> בממוצע</w:t>
+      </w:r>
+      <w:r>
+        <w:rPr>
+          <w:rFonts w:hint="cs"/>
+          <w:rtl/>
+        </w:rPr>
+        <w:t xml:space="preserve"> על הקלט.</w:t>
+      </w:r>
+    </w:p>
+    <w:p>
+      <w:pPr>
+        <w:spacing w:after="0"/>
+        <w:ind w:left="516"/>
+        <w:rPr>
+          <w:rtl/>
+        </w:rPr>
+      </w:pPr>
+      <w:r>
+        <w:rPr>
+          <w:b/>
+          <w:bCs/>
+        </w:rPr>
+        <w:t>Remove()</w:t>
+      </w:r>
+      <w:r>
+        <w:rPr>
+          <w:rFonts w:hint="cs"/>
+          <w:b/>
+          <w:bCs/>
+          <w:rtl/>
+        </w:rPr>
+        <w:t xml:space="preserve"> </w:t>
+      </w:r>
+      <w:r>
+        <w:rPr>
+          <w:b/>
+          <w:bCs/>
+          <w:rtl/>
+        </w:rPr>
+        <w:t>–</w:t>
+      </w:r>
+      <w:r>
+        <w:rPr>
+          <w:rFonts w:hint="cs"/>
+          <w:b/>
+          <w:bCs/>
+          <w:rtl/>
+        </w:rPr>
+        <w:t xml:space="preserve"> </w:t>
+      </w:r>
+      <w:r>
+        <w:rPr>
+          <w:rFonts w:hint="cs"/>
+          <w:rtl/>
+        </w:rPr>
+        <w:t xml:space="preserve">מסירה ערך מהטבלה, אם הוא לא נמצא מחזירה זאת. כפי שנלמד בהרצאה סיבוכיות </w:t>
+      </w:r>
+      <m:oMath>
+        <m:r>
+          <w:rPr>
+            <w:rFonts w:ascii="Cambria Math" w:hAnsi="Cambria Math"/>
+          </w:rPr>
+          <m:t>O(1)</m:t>
+        </m:r>
+      </m:oMath>
+      <w:r>
+        <w:rPr>
+          <w:rFonts w:eastAsiaTheme="minorEastAsia" w:hint="cs"/>
+          <w:rtl/>
+        </w:rPr>
+        <w:t xml:space="preserve"> בממוצע</w:t>
+      </w:r>
+      <w:r>
+        <w:rPr>
+          <w:rFonts w:hint="cs"/>
+          <w:rtl/>
+        </w:rPr>
+        <w:t xml:space="preserve"> על הקלט.</w:t>
+      </w:r>
+    </w:p>
+    <w:p>
+      <w:pPr>
+        <w:pStyle w:val="ListParagraph"/>
+        <w:numPr>
+          <w:ilvl w:val="0"/>
+          <w:numId w:val="28"/>
+        </w:numPr>
+        <w:spacing w:after="0"/>
+        <w:rPr>
+          <w:rFonts w:hint="cs"/>
+          <w:rtl/>
+        </w:rPr>
+      </w:pPr>
+      <w:r>
+        <w:rPr>
+          <w:rFonts w:hint="cs"/>
+          <w:b/>
+          <w:bCs/>
+          <w:rtl/>
+        </w:rPr>
+        <w:t>סיבוכיות מערך דינאמי -</w:t>
+      </w:r>
+      <w:r>
+        <w:rPr>
+          <w:rFonts w:hint="cs"/>
+          <w:rtl/>
+        </w:rPr>
+        <w:t xml:space="preserve"> </w:t>
+      </w:r>
+      <w:r>
+        <w:rPr>
+          <w:rFonts w:hint="cs"/>
+          <w:b/>
+          <w:bCs/>
+          <w:rtl/>
+        </w:rPr>
+        <w:t xml:space="preserve"> </w:t>
+      </w:r>
+      <w:r>
+        <w:rPr>
+          <w:rFonts w:hint="cs"/>
+          <w:rtl/>
+        </w:rPr>
+        <w:t xml:space="preserve">כפי שהוכח בתרגול </w:t>
+      </w:r>
+      <w:r>
+        <w:rPr>
+          <w:rFonts w:hint="cs"/>
+          <w:rtl/>
+        </w:rPr>
+        <w:t>ה</w:t>
+      </w:r>
+      <w:r>
+        <w:rPr>
+          <w:rFonts w:hint="cs"/>
+          <w:rtl/>
+        </w:rPr>
+        <w:t>סיבוכיות</w:t>
+      </w:r>
+      <w:r>
+        <w:rPr>
+          <w:rFonts w:hint="cs"/>
+          <w:rtl/>
+        </w:rPr>
+        <w:t xml:space="preserve"> המשוערכת של פעולות הכנסה והוצאה על מערך דינאמי היא </w:t>
+      </w:r>
+      <m:oMath>
+        <m:r>
+          <w:rPr>
+            <w:rFonts w:ascii="Cambria Math" w:hAnsi="Cambria Math"/>
+          </w:rPr>
+          <m:t>O</m:t>
+        </m:r>
+        <m:d>
+          <m:dPr>
+            <m:ctrlPr>
+              <w:rPr>
+                <w:rFonts w:ascii="Cambria Math" w:hAnsi="Cambria Math"/>
+                <w:i/>
+              </w:rPr>
+            </m:ctrlPr>
+          </m:dPr>
+          <m:e>
+            <m:r>
+              <w:rPr>
+                <w:rFonts w:ascii="Cambria Math" w:hAnsi="Cambria Math"/>
+              </w:rPr>
+              <m:t>1</m:t>
+            </m:r>
+          </m:e>
+        </m:d>
+      </m:oMath>
+      <w:r>
+        <w:rPr>
+          <w:rFonts w:eastAsiaTheme="minorEastAsia" w:hint="cs"/>
+          <w:rtl/>
+        </w:rPr>
+        <w:t xml:space="preserve">. לכן כל הפעולות של מבנה זה הם בסבוכיות משוערכת </w:t>
+      </w:r>
+      <m:oMath>
+        <m:r>
+          <w:rPr>
+            <w:rFonts w:ascii="Cambria Math" w:eastAsiaTheme="minorEastAsia" w:hAnsi="Cambria Math"/>
+          </w:rPr>
+          <m:t>O(1)</m:t>
+        </m:r>
+      </m:oMath>
+      <w:r>
+        <w:rPr>
+          <w:rFonts w:eastAsiaTheme="minorEastAsia" w:hint="cs"/>
+          <w:rtl/>
+        </w:rPr>
+        <w:t xml:space="preserve"> בממוצע על הקלט.</w:t>
+      </w:r>
+      <w:r>
+        <w:rPr>
+          <w:rFonts w:hint="cs"/>
+          <w:rtl/>
+        </w:rPr>
+        <w:t xml:space="preserve"> </w:t>
+      </w:r>
+    </w:p>
+    <w:p>
+      <w:pPr>
+        <w:rPr>
+          <w:u w:val="single"/>
+          <w:rtl/>
+        </w:rPr>
+      </w:pPr>
     </w:p>
     <w:p>
       <w:pPr>
@@ -1384,7 +1883,7 @@
           <w:numId w:val="4"/>
         </w:numPr>
         <w:rPr>
-          <w:rtl/>
+          <w:rFonts w:eastAsiaTheme="minorEastAsia"/>
         </w:rPr>
       </w:pPr>
       <m:oMath>
@@ -1395,6 +1894,21 @@
           <m:t>group array score</m:t>
         </m:r>
       </m:oMath>
+    </w:p>
+    <w:p>
+      <w:pPr>
+        <w:bidi w:val="0"/>
+        <w:rPr>
+          <w:rFonts w:eastAsiaTheme="minorEastAsia"/>
+          <w:rtl/>
+        </w:rPr>
+      </w:pPr>
+      <w:r>
+        <w:rPr>
+          <w:rFonts w:eastAsiaTheme="minorEastAsia"/>
+        </w:rPr>
+        <w:br w:type="page"/>
+      </w:r>
     </w:p>
     <w:p>
       <w:pPr>
@@ -1583,7 +2097,6 @@
                                   <w:p>
                                     <w:pPr>
                                       <w:rPr>
-                                        <w:rFonts w:hint="cs"/>
                                         <w:rtl/>
                                       </w:rPr>
                                     </w:pPr>
@@ -1643,15 +2156,7 @@
                                       <w:jc w:val="center"/>
                                     </w:pPr>
                                     <w:r>
-                                      <w:t xml:space="preserve">All </w:t>
-                                    </w:r>
-                                    <w:proofErr w:type="gramStart"/>
-                                    <w:r>
-                                      <w:t>player</w:t>
-                                    </w:r>
-                                    <w:proofErr w:type="gramEnd"/>
-                                    <w:r>
-                                      <w:t xml:space="preserve"> counter</w:t>
+                                      <w:t>All player counter</w:t>
                                     </w:r>
                                   </w:p>
                                 </w:txbxContent>
@@ -1801,22 +2306,18 @@
                                       <w:spacing w:after="0"/>
                                       <w:jc w:val="right"/>
                                     </w:pPr>
-                                    <w:proofErr w:type="spellStart"/>
                                     <w:r>
                                       <w:t>playerID</w:t>
                                     </w:r>
-                                    <w:proofErr w:type="spellEnd"/>
                                   </w:p>
                                   <w:p>
                                     <w:pPr>
                                       <w:spacing w:after="0"/>
                                       <w:jc w:val="right"/>
                                     </w:pPr>
-                                    <w:proofErr w:type="spellStart"/>
                                     <w:r>
                                       <w:t>groupID</w:t>
                                     </w:r>
-                                    <w:proofErr w:type="spellEnd"/>
                                   </w:p>
                                   <w:p>
                                     <w:pPr>
@@ -3804,7 +4305,6 @@
                             <w:p>
                               <w:pPr>
                                 <w:rPr>
-                                  <w:rFonts w:hint="cs"/>
                                   <w:rtl/>
                                 </w:rPr>
                               </w:pPr>
@@ -3834,15 +4334,7 @@
                                 <w:jc w:val="center"/>
                               </w:pPr>
                               <w:r>
-                                <w:t xml:space="preserve">All </w:t>
-                              </w:r>
-                              <w:proofErr w:type="gramStart"/>
-                              <w:r>
-                                <w:t>player</w:t>
-                              </w:r>
-                              <w:proofErr w:type="gramEnd"/>
-                              <w:r>
-                                <w:t xml:space="preserve"> counter</w:t>
+                                <w:t>All player counter</w:t>
                               </w:r>
                             </w:p>
                           </w:txbxContent>
@@ -3909,22 +4401,18 @@
                                 <w:spacing w:after="0"/>
                                 <w:jc w:val="right"/>
                               </w:pPr>
-                              <w:proofErr w:type="spellStart"/>
                               <w:r>
                                 <w:t>playerID</w:t>
                               </w:r>
-                              <w:proofErr w:type="spellEnd"/>
                             </w:p>
                             <w:p>
                               <w:pPr>
                                 <w:spacing w:after="0"/>
                                 <w:jc w:val="right"/>
                               </w:pPr>
-                              <w:proofErr w:type="spellStart"/>
                               <w:r>
                                 <w:t>groupID</w:t>
                               </w:r>
-                              <w:proofErr w:type="spellEnd"/>
                             </w:p>
                             <w:p>
                               <w:pPr>
@@ -4481,25 +4969,7 @@
           <w:u w:val="single"/>
           <w:rtl/>
         </w:rPr>
-        <w:t xml:space="preserve">ציור </w:t>
-      </w:r>
-      <w:proofErr w:type="spellStart"/>
-      <w:r>
-        <w:rPr>
-          <w:rFonts w:hint="cs"/>
-          <w:u w:val="single"/>
-          <w:rtl/>
-        </w:rPr>
-        <w:t>להמחשבת</w:t>
-      </w:r>
-      <w:proofErr w:type="spellEnd"/>
-      <w:r>
-        <w:rPr>
-          <w:rFonts w:hint="cs"/>
-          <w:u w:val="single"/>
-          <w:rtl/>
-        </w:rPr>
-        <w:t xml:space="preserve"> מבנה הנתונים:</w:t>
+        <w:t>ציור להמחשבת מבנה הנתונים:</w:t>
       </w:r>
     </w:p>
     <w:p>
@@ -4547,7 +5017,6 @@
             <w:pPr>
               <w:spacing w:line="256" w:lineRule="auto"/>
               <w:rPr>
-                <w:rFonts w:hint="cs"/>
                 <w:i/>
                 <w:rtl/>
               </w:rPr>
@@ -4568,7 +5037,6 @@
             <w:pPr>
               <w:spacing w:line="256" w:lineRule="auto"/>
               <w:rPr>
-                <w:rFonts w:hint="cs"/>
                 <w:i/>
                 <w:rtl/>
               </w:rPr>
@@ -4589,7 +5057,6 @@
             <w:pPr>
               <w:spacing w:line="256" w:lineRule="auto"/>
               <w:rPr>
-                <w:rFonts w:hint="cs"/>
                 <w:i/>
                 <w:rtl/>
               </w:rPr>
@@ -4610,7 +5077,6 @@
             <w:pPr>
               <w:spacing w:line="256" w:lineRule="auto"/>
               <w:rPr>
-                <w:rFonts w:hint="cs"/>
                 <w:i/>
                 <w:rtl/>
               </w:rPr>
@@ -4925,7 +5391,6 @@
             <w:pPr>
               <w:spacing w:line="256" w:lineRule="auto"/>
               <w:rPr>
-                <w:rFonts w:hint="cs"/>
                 <w:i/>
                 <w:rtl/>
               </w:rPr>
@@ -4941,7 +5406,6 @@
             <w:pPr>
               <w:spacing w:line="256" w:lineRule="auto"/>
               <w:rPr>
-                <w:rFonts w:hint="cs"/>
                 <w:i/>
                 <w:rtl/>
               </w:rPr>
@@ -4957,7 +5421,6 @@
             <w:pPr>
               <w:spacing w:line="256" w:lineRule="auto"/>
               <w:rPr>
-                <w:rFonts w:hint="cs"/>
                 <w:i/>
                 <w:rtl/>
               </w:rPr>
@@ -4973,7 +5436,6 @@
             <w:pPr>
               <w:spacing w:line="256" w:lineRule="auto"/>
               <w:rPr>
-                <w:rFonts w:hint="cs"/>
                 <w:i/>
                 <w:rtl/>
               </w:rPr>
@@ -4989,7 +5451,6 @@
             <w:pPr>
               <w:spacing w:line="256" w:lineRule="auto"/>
               <w:rPr>
-                <w:rFonts w:hint="cs"/>
                 <w:i/>
                 <w:rtl/>
               </w:rPr>
@@ -5005,7 +5466,6 @@
             <w:pPr>
               <w:spacing w:line="256" w:lineRule="auto"/>
               <w:rPr>
-                <w:rFonts w:hint="cs"/>
                 <w:i/>
                 <w:rtl/>
               </w:rPr>
@@ -5021,7 +5481,6 @@
             <w:pPr>
               <w:spacing w:line="256" w:lineRule="auto"/>
               <w:rPr>
-                <w:rFonts w:hint="cs"/>
                 <w:i/>
                 <w:rtl/>
               </w:rPr>
@@ -6447,16 +6906,7 @@
           <w:rPr>
             <w:rFonts w:ascii="Cambria Math" w:eastAsiaTheme="minorEastAsia" w:hAnsi="Cambria Math"/>
           </w:rPr>
-          <m:t>m</m:t>
-        </m:r>
-        <m:r>
-          <m:rPr>
-            <m:sty m:val="bi"/>
-          </m:rPr>
-          <w:rPr>
-            <w:rFonts w:ascii="Cambria Math" w:eastAsiaTheme="minorEastAsia" w:hAnsi="Cambria Math"/>
-          </w:rPr>
-          <m:t>ergeGroups</m:t>
+          <m:t>mergeGroups</m:t>
         </m:r>
         <m:r>
           <w:rPr>
@@ -6491,7 +6941,6 @@
           <w:numId w:val="16"/>
         </w:numPr>
         <w:rPr>
-          <w:rFonts w:hint="cs"/>
           <w:vanish/>
           <w:rtl/>
         </w:rPr>
@@ -6505,7 +6954,6 @@
           <w:numId w:val="16"/>
         </w:numPr>
         <w:rPr>
-          <w:rFonts w:hint="cs"/>
           <w:vanish/>
           <w:rtl/>
         </w:rPr>
@@ -6845,13 +7293,7 @@
           <w:rPr>
             <w:rFonts w:ascii="Cambria Math" w:eastAsiaTheme="minorEastAsia" w:hAnsi="Cambria Math"/>
           </w:rPr>
-          <m:t>union</m:t>
-        </m:r>
-        <m:r>
-          <w:rPr>
-            <w:rFonts w:ascii="Cambria Math" w:eastAsiaTheme="minorEastAsia" w:hAnsi="Cambria Math"/>
-          </w:rPr>
-          <m:t>(Group1ID, Group2ID)</m:t>
+          <m:t>union(Group1ID, Group2ID)</m:t>
         </m:r>
       </m:oMath>
       <w:r>
@@ -6898,25 +7340,7 @@
           <w:i/>
           <w:rtl/>
         </w:rPr>
-        <w:t xml:space="preserve">, </w:t>
-      </w:r>
-      <w:proofErr w:type="spellStart"/>
-      <w:r>
-        <w:rPr>
-          <w:rFonts w:ascii="Cambria Math" w:eastAsiaTheme="minorEastAsia" w:hAnsi="Cambria Math" w:hint="cs"/>
-          <w:i/>
-          <w:rtl/>
-        </w:rPr>
-        <w:t>בה"כ</w:t>
-      </w:r>
-      <w:proofErr w:type="spellEnd"/>
-      <w:r>
-        <w:rPr>
-          <w:rFonts w:ascii="Cambria Math" w:eastAsiaTheme="minorEastAsia" w:hAnsi="Cambria Math" w:hint="cs"/>
-          <w:i/>
-          <w:rtl/>
-        </w:rPr>
-        <w:t xml:space="preserve"> </w:t>
+        <w:t xml:space="preserve">, בה"כ </w:t>
       </w:r>
       <w:r>
         <w:rPr>
@@ -6974,23 +7398,7 @@
           <w:rFonts w:eastAsiaTheme="minorEastAsia" w:hint="cs"/>
           <w:rtl/>
         </w:rPr>
-        <w:t xml:space="preserve"> אל </w:t>
-      </w:r>
-      <w:proofErr w:type="spellStart"/>
-      <w:r>
-        <w:rPr>
-          <w:rFonts w:eastAsiaTheme="minorEastAsia" w:hint="cs"/>
-          <w:rtl/>
-        </w:rPr>
-        <w:t>הקבוצה</w:t>
-      </w:r>
-      <w:proofErr w:type="spellEnd"/>
-      <w:r>
-        <w:rPr>
-          <w:rFonts w:eastAsiaTheme="minorEastAsia" w:hint="cs"/>
-          <w:rtl/>
-        </w:rPr>
-        <w:t xml:space="preserve"> </w:t>
+        <w:t xml:space="preserve"> אל הקבוצה </w:t>
       </w:r>
       <m:oMath>
         <m:r>
@@ -7341,7 +7749,6 @@
           <w:numId w:val="17"/>
         </w:numPr>
         <w:rPr>
-          <w:rFonts w:hint="cs"/>
           <w:vanish/>
           <w:rtl/>
         </w:rPr>
@@ -7355,7 +7762,6 @@
           <w:numId w:val="17"/>
         </w:numPr>
         <w:rPr>
-          <w:rFonts w:hint="cs"/>
           <w:vanish/>
           <w:rtl/>
         </w:rPr>
@@ -9526,7 +9932,6 @@
           <w:numId w:val="18"/>
         </w:numPr>
         <w:rPr>
-          <w:rFonts w:hint="cs"/>
           <w:vanish/>
           <w:rtl/>
         </w:rPr>
@@ -9540,7 +9945,6 @@
           <w:numId w:val="18"/>
         </w:numPr>
         <w:rPr>
-          <w:rFonts w:hint="cs"/>
           <w:vanish/>
           <w:rtl/>
         </w:rPr>
@@ -9554,7 +9958,6 @@
           <w:numId w:val="18"/>
         </w:numPr>
         <w:rPr>
-          <w:rFonts w:hint="cs"/>
           <w:vanish/>
           <w:rtl/>
         </w:rPr>
@@ -12211,7 +12614,7 @@
           <w:numId w:val="19"/>
         </w:numPr>
         <w:rPr>
-          <w:rFonts w:eastAsiaTheme="minorEastAsia" w:hint="cs"/>
+          <w:rFonts w:eastAsiaTheme="minorEastAsia"/>
           <w:vanish/>
           <w:rtl/>
         </w:rPr>
@@ -12225,7 +12628,7 @@
           <w:numId w:val="19"/>
         </w:numPr>
         <w:rPr>
-          <w:rFonts w:eastAsiaTheme="minorEastAsia" w:hint="cs"/>
+          <w:rFonts w:eastAsiaTheme="minorEastAsia"/>
           <w:vanish/>
           <w:rtl/>
         </w:rPr>
@@ -12239,7 +12642,7 @@
           <w:numId w:val="19"/>
         </w:numPr>
         <w:rPr>
-          <w:rFonts w:eastAsiaTheme="minorEastAsia" w:hint="cs"/>
+          <w:rFonts w:eastAsiaTheme="minorEastAsia"/>
           <w:vanish/>
           <w:rtl/>
         </w:rPr>
@@ -12253,7 +12656,7 @@
           <w:numId w:val="19"/>
         </w:numPr>
         <w:rPr>
-          <w:rFonts w:eastAsiaTheme="minorEastAsia" w:hint="cs"/>
+          <w:rFonts w:eastAsiaTheme="minorEastAsia"/>
           <w:vanish/>
           <w:rtl/>
         </w:rPr>
@@ -12267,7 +12670,7 @@
           <w:numId w:val="19"/>
         </w:numPr>
         <w:rPr>
-          <w:rFonts w:eastAsiaTheme="minorEastAsia" w:hint="cs"/>
+          <w:rFonts w:eastAsiaTheme="minorEastAsia"/>
           <w:vanish/>
           <w:rtl/>
         </w:rPr>
@@ -12281,7 +12684,7 @@
           <w:numId w:val="19"/>
         </w:numPr>
         <w:rPr>
-          <w:rFonts w:eastAsiaTheme="minorEastAsia" w:hint="cs"/>
+          <w:rFonts w:eastAsiaTheme="minorEastAsia"/>
           <w:vanish/>
           <w:rtl/>
         </w:rPr>
@@ -12295,7 +12698,7 @@
           <w:numId w:val="19"/>
         </w:numPr>
         <w:rPr>
-          <w:rFonts w:eastAsiaTheme="minorEastAsia" w:hint="cs"/>
+          <w:rFonts w:eastAsiaTheme="minorEastAsia"/>
           <w:vanish/>
           <w:rtl/>
         </w:rPr>
@@ -12782,7 +13185,6 @@
           <w:numId w:val="20"/>
         </w:numPr>
         <w:rPr>
-          <w:rFonts w:hint="cs"/>
           <w:vanish/>
           <w:rtl/>
         </w:rPr>
@@ -12796,7 +13198,6 @@
           <w:numId w:val="20"/>
         </w:numPr>
         <w:rPr>
-          <w:rFonts w:hint="cs"/>
           <w:vanish/>
           <w:rtl/>
         </w:rPr>
@@ -12810,7 +13211,6 @@
           <w:numId w:val="20"/>
         </w:numPr>
         <w:rPr>
-          <w:rFonts w:hint="cs"/>
           <w:vanish/>
           <w:rtl/>
         </w:rPr>
@@ -12824,7 +13224,6 @@
           <w:numId w:val="20"/>
         </w:numPr>
         <w:rPr>
-          <w:rFonts w:hint="cs"/>
           <w:vanish/>
           <w:rtl/>
         </w:rPr>
@@ -14382,23 +14781,7 @@
           <w:rFonts w:eastAsiaTheme="minorEastAsia" w:hint="cs"/>
           <w:rtl/>
         </w:rPr>
-        <w:t>. מספר זה ה</w:t>
-      </w:r>
-      <w:proofErr w:type="spellStart"/>
-      <w:r>
-        <w:rPr>
-          <w:rFonts w:eastAsiaTheme="minorEastAsia" w:hint="cs"/>
-          <w:rtl/>
-        </w:rPr>
-        <w:t>וא</w:t>
-      </w:r>
-      <w:proofErr w:type="spellEnd"/>
-      <w:r>
-        <w:rPr>
-          <w:rFonts w:eastAsiaTheme="minorEastAsia" w:hint="cs"/>
-          <w:rtl/>
-        </w:rPr>
-        <w:t xml:space="preserve"> מספר השחקנים הנמצאים בתא זה במערך פחות מספר השחקנים בעץ, אותו נחשב בעזרת החישוב על עץ הדרגות.</w:t>
+        <w:t>. מספר זה הוא מספר השחקנים הנמצאים בתא זה במערך פחות מספר השחקנים בעץ, אותו נחשב בעזרת החישוב על עץ הדרגות.</w:t>
       </w:r>
       <w:r>
         <w:rPr>
@@ -14450,13 +14833,7 @@
           <w:rPr>
             <w:rFonts w:ascii="Cambria Math" w:eastAsiaTheme="minorEastAsia" w:hAnsi="Cambria Math"/>
           </w:rPr>
-          <m:t>lessThenHigher</m:t>
-        </m:r>
-        <m:r>
-          <w:rPr>
-            <w:rFonts w:ascii="Cambria Math" w:eastAsiaTheme="minorEastAsia" w:hAnsi="Cambria Math"/>
-          </w:rPr>
-          <m:t>+levelZero</m:t>
+          <m:t>lessThenHigher+levelZero</m:t>
         </m:r>
       </m:oMath>
     </w:p>
@@ -14533,25 +14910,7 @@
           <w:i/>
           <w:rtl/>
         </w:rPr>
-        <w:t xml:space="preserve">בצורה דומה נשתמש בחישוב על עץ הדרגות כדי למצא מספר שחקנים בטווח </w:t>
-      </w:r>
-      <w:proofErr w:type="spellStart"/>
-      <w:r>
-        <w:rPr>
-          <w:rFonts w:eastAsiaTheme="minorEastAsia" w:hint="cs"/>
-          <w:i/>
-          <w:rtl/>
-        </w:rPr>
-        <w:t>מסויים</w:t>
-      </w:r>
-      <w:proofErr w:type="spellEnd"/>
-      <w:r>
-        <w:rPr>
-          <w:rFonts w:eastAsiaTheme="minorEastAsia" w:hint="cs"/>
-          <w:i/>
-          <w:rtl/>
-        </w:rPr>
-        <w:t xml:space="preserve"> של רמות.</w:t>
+        <w:t>בצורה דומה נשתמש בחישוב על עץ הדרגות כדי למצא מספר שחקנים בטווח מסויים של רמות.</w:t>
       </w:r>
     </w:p>
     <w:p>
@@ -14758,7 +15117,6 @@
           <w:numId w:val="21"/>
         </w:numPr>
         <w:rPr>
-          <w:rFonts w:hint="cs"/>
           <w:vanish/>
           <w:rtl/>
         </w:rPr>
@@ -14772,7 +15130,6 @@
           <w:numId w:val="21"/>
         </w:numPr>
         <w:rPr>
-          <w:rFonts w:hint="cs"/>
           <w:vanish/>
           <w:rtl/>
         </w:rPr>
@@ -14786,7 +15143,6 @@
           <w:numId w:val="21"/>
         </w:numPr>
         <w:rPr>
-          <w:rFonts w:hint="cs"/>
           <w:vanish/>
           <w:rtl/>
         </w:rPr>
@@ -14800,7 +15156,6 @@
           <w:numId w:val="21"/>
         </w:numPr>
         <w:rPr>
-          <w:rFonts w:hint="cs"/>
           <w:vanish/>
           <w:rtl/>
         </w:rPr>
@@ -14814,7 +15169,6 @@
           <w:numId w:val="21"/>
         </w:numPr>
         <w:rPr>
-          <w:rFonts w:hint="cs"/>
           <w:vanish/>
           <w:rtl/>
         </w:rPr>
@@ -17216,6 +17570,9 @@
             </m:den>
           </m:f>
           <m:r>
+            <m:rPr>
+              <m:sty m:val="p"/>
+            </m:rPr>
             <w:rPr>
               <w:rFonts w:eastAsiaTheme="minorEastAsia"/>
               <w:rtl/>
@@ -17225,6 +17582,9 @@
         </m:oMath>
         <m:oMath>
           <m:r>
+            <m:rPr>
+              <m:sty m:val="p"/>
+            </m:rPr>
             <w:rPr>
               <w:rFonts w:eastAsiaTheme="minorEastAsia"/>
               <w:rtl/>
@@ -18002,7 +18362,6 @@
           <w:numId w:val="22"/>
         </w:numPr>
         <w:rPr>
-          <w:rFonts w:hint="cs"/>
           <w:i/>
           <w:vanish/>
           <w:rtl/>
@@ -18017,7 +18376,6 @@
           <w:numId w:val="22"/>
         </w:numPr>
         <w:rPr>
-          <w:rFonts w:hint="cs"/>
           <w:i/>
           <w:vanish/>
           <w:rtl/>
@@ -18032,7 +18390,6 @@
           <w:numId w:val="22"/>
         </w:numPr>
         <w:rPr>
-          <w:rFonts w:hint="cs"/>
           <w:i/>
           <w:vanish/>
           <w:rtl/>
@@ -18047,7 +18404,6 @@
           <w:numId w:val="22"/>
         </w:numPr>
         <w:rPr>
-          <w:rFonts w:hint="cs"/>
           <w:i/>
           <w:vanish/>
           <w:rtl/>
@@ -18062,7 +18418,6 @@
           <w:numId w:val="22"/>
         </w:numPr>
         <w:rPr>
-          <w:rFonts w:hint="cs"/>
           <w:i/>
           <w:vanish/>
           <w:rtl/>
@@ -18077,7 +18432,6 @@
           <w:numId w:val="22"/>
         </w:numPr>
         <w:rPr>
-          <w:rFonts w:hint="cs"/>
           <w:i/>
           <w:vanish/>
           <w:rtl/>
@@ -18092,7 +18446,6 @@
           <w:numId w:val="22"/>
         </w:numPr>
         <w:rPr>
-          <w:rFonts w:hint="cs"/>
           <w:i/>
           <w:vanish/>
           <w:rtl/>
@@ -18459,25 +18812,7 @@
           <w:i/>
           <w:rtl/>
         </w:rPr>
-        <w:t xml:space="preserve"> עבור כל הק</w:t>
-      </w:r>
-      <w:proofErr w:type="spellStart"/>
-      <w:r>
-        <w:rPr>
-          <w:rFonts w:eastAsiaTheme="minorEastAsia" w:hint="cs"/>
-          <w:i/>
-          <w:rtl/>
-        </w:rPr>
-        <w:t>בוצות</w:t>
-      </w:r>
-      <w:proofErr w:type="spellEnd"/>
-      <w:r>
-        <w:rPr>
-          <w:rFonts w:eastAsiaTheme="minorEastAsia" w:hint="cs"/>
-          <w:i/>
-          <w:rtl/>
-        </w:rPr>
-        <w:t xml:space="preserve"> הוא בסיבוכיות לכל היותר:</w:t>
+        <w:t xml:space="preserve"> עבור כל הקבוצות הוא בסיבוכיות לכל היותר:</w:t>
       </w:r>
     </w:p>
     <w:p>
@@ -18973,25 +19308,7 @@
           <w:i/>
           <w:rtl/>
         </w:rPr>
-        <w:t xml:space="preserve"> הוא לכל היותר בסי</w:t>
-      </w:r>
-      <w:proofErr w:type="spellStart"/>
-      <w:r>
-        <w:rPr>
-          <w:rFonts w:eastAsiaTheme="minorEastAsia" w:hint="cs"/>
-          <w:i/>
-          <w:rtl/>
-        </w:rPr>
-        <w:t>בוכיות</w:t>
-      </w:r>
-      <w:proofErr w:type="spellEnd"/>
-      <w:r>
-        <w:rPr>
-          <w:rFonts w:eastAsiaTheme="minorEastAsia" w:hint="cs"/>
-          <w:i/>
-          <w:rtl/>
-        </w:rPr>
-        <w:t xml:space="preserve"> </w:t>
+        <w:t xml:space="preserve"> הוא לכל היותר בסיבוכיות </w:t>
       </w:r>
       <m:oMath>
         <m:r>
@@ -19080,7 +19397,6 @@
     <w:p>
       <w:pPr>
         <w:rPr>
-          <w:rFonts w:hint="cs"/>
           <w:i/>
           <w:rtl/>
         </w:rPr>
@@ -19159,7 +19475,6 @@
         <w:pStyle w:val="ListParagraph"/>
         <w:ind w:left="792"/>
         <w:rPr>
-          <w:rFonts w:hint="cs"/>
           <w:b/>
           <w:bCs/>
           <w:i/>
@@ -19693,23 +20008,7 @@
           <w:rFonts w:eastAsiaTheme="minorEastAsia" w:hint="cs"/>
           <w:rtl/>
         </w:rPr>
-        <w:t xml:space="preserve"> כי אחרת נגדיל את המערך ולכן סי</w:t>
-      </w:r>
-      <w:proofErr w:type="spellStart"/>
-      <w:r>
-        <w:rPr>
-          <w:rFonts w:eastAsiaTheme="minorEastAsia" w:hint="cs"/>
-          <w:rtl/>
-        </w:rPr>
-        <w:t>בוכיות</w:t>
-      </w:r>
-      <w:proofErr w:type="spellEnd"/>
-      <w:r>
-        <w:rPr>
-          <w:rFonts w:eastAsiaTheme="minorEastAsia" w:hint="cs"/>
-          <w:rtl/>
-        </w:rPr>
-        <w:t xml:space="preserve"> המקום של המערך הוא </w:t>
+        <w:t xml:space="preserve"> כי אחרת נגדיל את המערך ולכן סיבוכיות המקום של המערך הוא </w:t>
       </w:r>
       <m:oMath>
         <m:r>
@@ -19752,7 +20051,6 @@
       <w:pPr>
         <w:ind w:left="360"/>
         <w:rPr>
-          <w:rFonts w:hint="cs"/>
           <w:i/>
           <w:rtl/>
         </w:rPr>
@@ -22878,6 +23176,119 @@
     </w:lvl>
   </w:abstractNum>
   <w:abstractNum w:abstractNumId="25" w15:restartNumberingAfterBreak="0">
+    <w:nsid w:val="788E39FA"/>
+    <w:multiLevelType w:val="hybridMultilevel"/>
+    <w:tmpl w:val="99D2A812"/>
+    <w:lvl w:ilvl="0" w:tplc="3732F138">
+      <w:start w:val="3"/>
+      <w:numFmt w:val="bullet"/>
+      <w:lvlText w:val="-"/>
+      <w:lvlJc w:val="left"/>
+      <w:pPr>
+        <w:ind w:left="876" w:hanging="360"/>
+      </w:pPr>
+      <w:rPr>
+        <w:rFonts w:ascii="Arial" w:eastAsiaTheme="minorHAnsi" w:hAnsi="Arial" w:cs="Arial" w:hint="default"/>
+      </w:rPr>
+    </w:lvl>
+    <w:lvl w:ilvl="1" w:tplc="10000003" w:tentative="1">
+      <w:start w:val="1"/>
+      <w:numFmt w:val="bullet"/>
+      <w:lvlText w:val="o"/>
+      <w:lvlJc w:val="left"/>
+      <w:pPr>
+        <w:ind w:left="1596" w:hanging="360"/>
+      </w:pPr>
+      <w:rPr>
+        <w:rFonts w:ascii="Courier New" w:hAnsi="Courier New" w:cs="Courier New" w:hint="default"/>
+      </w:rPr>
+    </w:lvl>
+    <w:lvl w:ilvl="2" w:tplc="10000005" w:tentative="1">
+      <w:start w:val="1"/>
+      <w:numFmt w:val="bullet"/>
+      <w:lvlText w:val=""/>
+      <w:lvlJc w:val="left"/>
+      <w:pPr>
+        <w:ind w:left="2316" w:hanging="360"/>
+      </w:pPr>
+      <w:rPr>
+        <w:rFonts w:ascii="Wingdings" w:hAnsi="Wingdings" w:hint="default"/>
+      </w:rPr>
+    </w:lvl>
+    <w:lvl w:ilvl="3" w:tplc="10000001" w:tentative="1">
+      <w:start w:val="1"/>
+      <w:numFmt w:val="bullet"/>
+      <w:lvlText w:val=""/>
+      <w:lvlJc w:val="left"/>
+      <w:pPr>
+        <w:ind w:left="3036" w:hanging="360"/>
+      </w:pPr>
+      <w:rPr>
+        <w:rFonts w:ascii="Symbol" w:hAnsi="Symbol" w:hint="default"/>
+      </w:rPr>
+    </w:lvl>
+    <w:lvl w:ilvl="4" w:tplc="10000003" w:tentative="1">
+      <w:start w:val="1"/>
+      <w:numFmt w:val="bullet"/>
+      <w:lvlText w:val="o"/>
+      <w:lvlJc w:val="left"/>
+      <w:pPr>
+        <w:ind w:left="3756" w:hanging="360"/>
+      </w:pPr>
+      <w:rPr>
+        <w:rFonts w:ascii="Courier New" w:hAnsi="Courier New" w:cs="Courier New" w:hint="default"/>
+      </w:rPr>
+    </w:lvl>
+    <w:lvl w:ilvl="5" w:tplc="10000005" w:tentative="1">
+      <w:start w:val="1"/>
+      <w:numFmt w:val="bullet"/>
+      <w:lvlText w:val=""/>
+      <w:lvlJc w:val="left"/>
+      <w:pPr>
+        <w:ind w:left="4476" w:hanging="360"/>
+      </w:pPr>
+      <w:rPr>
+        <w:rFonts w:ascii="Wingdings" w:hAnsi="Wingdings" w:hint="default"/>
+      </w:rPr>
+    </w:lvl>
+    <w:lvl w:ilvl="6" w:tplc="10000001" w:tentative="1">
+      <w:start w:val="1"/>
+      <w:numFmt w:val="bullet"/>
+      <w:lvlText w:val=""/>
+      <w:lvlJc w:val="left"/>
+      <w:pPr>
+        <w:ind w:left="5196" w:hanging="360"/>
+      </w:pPr>
+      <w:rPr>
+        <w:rFonts w:ascii="Symbol" w:hAnsi="Symbol" w:hint="default"/>
+      </w:rPr>
+    </w:lvl>
+    <w:lvl w:ilvl="7" w:tplc="10000003" w:tentative="1">
+      <w:start w:val="1"/>
+      <w:numFmt w:val="bullet"/>
+      <w:lvlText w:val="o"/>
+      <w:lvlJc w:val="left"/>
+      <w:pPr>
+        <w:ind w:left="5916" w:hanging="360"/>
+      </w:pPr>
+      <w:rPr>
+        <w:rFonts w:ascii="Courier New" w:hAnsi="Courier New" w:cs="Courier New" w:hint="default"/>
+      </w:rPr>
+    </w:lvl>
+    <w:lvl w:ilvl="8" w:tplc="10000005" w:tentative="1">
+      <w:start w:val="1"/>
+      <w:numFmt w:val="bullet"/>
+      <w:lvlText w:val=""/>
+      <w:lvlJc w:val="left"/>
+      <w:pPr>
+        <w:ind w:left="6636" w:hanging="360"/>
+      </w:pPr>
+      <w:rPr>
+        <w:rFonts w:ascii="Wingdings" w:hAnsi="Wingdings" w:hint="default"/>
+      </w:rPr>
+    </w:lvl>
+  </w:abstractNum>
+  <w:abstractNum w:abstractNumId="26" w15:restartNumberingAfterBreak="0">
     <w:nsid w:val="7FDC6DE9"/>
     <w:multiLevelType w:val="multilevel"/>
     <w:tmpl w:val="E27C50E0"/>
@@ -23095,10 +23506,13 @@
     <w:abstractNumId w:val="13"/>
   </w:num>
   <w:num w:numId="26">
-    <w:abstractNumId w:val="25"/>
+    <w:abstractNumId w:val="26"/>
   </w:num>
   <w:num w:numId="27">
     <w:abstractNumId w:val="23"/>
+  </w:num>
+  <w:num w:numId="28">
+    <w:abstractNumId w:val="25"/>
   </w:num>
 </w:numbering>
 </file>

</xml_diff>